<commit_message>
unfinished - decrypt / killswitch mode
</commit_message>
<xml_diff>
--- a/ransomware/fake_ransom/ransom.docx
+++ b/ransomware/fake_ransom/ransom.docx
@@ -14,14 +14,12 @@
         </w:rPr>
         <w:t xml:space="preserve">This file has been encrypted using </w:t>
       </w:r>
-      <w:proofErr w:type="spellStart"/>
-      <w:r>
-        <w:rPr>
-          <w:rFonts w:ascii="Courier New" w:hAnsi="Courier New" w:cs="Courier New"/>
-        </w:rPr>
-        <w:t>GonnaCry</w:t>
-      </w:r>
-      <w:proofErr w:type="spellEnd"/>
+      <w:r>
+        <w:rPr>
+          <w:rFonts w:ascii="Courier New" w:hAnsi="Courier New" w:cs="Courier New"/>
+        </w:rPr>
+        <w:t>WannaLearn</w:t>
+      </w:r>
       <w:r>
         <w:rPr>
           <w:rFonts w:ascii="Courier New" w:hAnsi="Courier New" w:cs="Courier New"/>
@@ -66,21 +64,7 @@
         <w:rPr>
           <w:rFonts w:ascii="Courier New" w:hAnsi="Courier New" w:cs="Courier New"/>
         </w:rPr>
-        <w:t xml:space="preserve">    ♦ Send 100,000 THB to </w:t>
-      </w:r>
-      <w:proofErr w:type="spellStart"/>
-      <w:r>
-        <w:rPr>
-          <w:rFonts w:ascii="Courier New" w:hAnsi="Courier New" w:cs="Courier New"/>
-        </w:rPr>
-        <w:t>KBank</w:t>
-      </w:r>
-      <w:proofErr w:type="spellEnd"/>
-      <w:r>
-        <w:rPr>
-          <w:rFonts w:ascii="Courier New" w:hAnsi="Courier New" w:cs="Courier New"/>
-        </w:rPr>
-        <w:t xml:space="preserve"> account 1234567890000</w:t>
+        <w:t xml:space="preserve">    ♦ Send 100,000 THB to KBank account 1234567890000</w:t>
       </w:r>
     </w:p>
     <w:p>
@@ -420,7 +404,21 @@
         <w:rPr>
           <w:rFonts w:ascii="Courier New" w:hAnsi="Courier New" w:cs="Courier New"/>
         </w:rPr>
-        <w:t>You have 10 days until your precious files are lost for ever.</w:t>
+        <w:t xml:space="preserve">You have 10 days until your </w:t>
+      </w:r>
+      <w:r>
+        <w:rPr>
+          <w:rFonts w:ascii="Courier New" w:hAnsi="Courier New" w:cs="Courier New"/>
+        </w:rPr>
+        <w:t>precious files are lost for</w:t>
+      </w:r>
+      <w:bookmarkStart w:id="0" w:name="_GoBack"/>
+      <w:bookmarkEnd w:id="0"/>
+      <w:r>
+        <w:rPr>
+          <w:rFonts w:ascii="Courier New" w:hAnsi="Courier New" w:cs="Courier New"/>
+        </w:rPr>
+        <w:t>ever.</w:t>
       </w:r>
     </w:p>
     <w:p>
@@ -592,8 +590,6 @@
         </w:rPr>
         <w:t>☺</w:t>
       </w:r>
-      <w:bookmarkStart w:id="0" w:name="_GoBack"/>
-      <w:bookmarkEnd w:id="0"/>
       <w:r>
         <w:rPr>
           <w:rFonts w:ascii="Courier New" w:hAnsi="Courier New" w:cs="Courier New"/>

</xml_diff>